<commit_message>
Updated Tutorial for test token, removed test code, next build it final
</commit_message>
<xml_diff>
--- a/tutorial/Tutorial.docx
+++ b/tutorial/Tutorial.docx
@@ -7,7 +7,7 @@
         <w:pStyle w:val="Heading1"/>
         <w:numPr>
           <w:ilvl w:val="0"/>
-          <w:numId w:val="2"/>
+          <w:numId w:val="3"/>
         </w:numPr>
         <w:spacing w:before="240" w:after="120"/>
         <w:rPr/>
@@ -34,7 +34,7 @@
       </w:pPr>
       <w:r>
         <w:rPr/>
-        <w:t xml:space="preserve">In order to use anything on the Ethereum network a person needs to have an Ethereum account. The easiest way to do this, is with </w:t>
+        <w:t xml:space="preserve">In order to use anything on the Ethereum network a person needs to have an Ethereum account. The easiest way to do this at the moment, is with </w:t>
       </w:r>
       <w:hyperlink r:id="rId2">
         <w:r>
@@ -50,7 +50,7 @@
         <w:pStyle w:val="Heading2"/>
         <w:numPr>
           <w:ilvl w:val="1"/>
-          <w:numId w:val="2"/>
+          <w:numId w:val="3"/>
         </w:numPr>
         <w:rPr/>
       </w:pPr>
@@ -64,7 +64,7 @@
         <w:pStyle w:val="Heading3"/>
         <w:numPr>
           <w:ilvl w:val="2"/>
-          <w:numId w:val="2"/>
+          <w:numId w:val="3"/>
         </w:numPr>
         <w:rPr/>
       </w:pPr>
@@ -445,7 +445,7 @@
         <w:pStyle w:val="Heading2"/>
         <w:numPr>
           <w:ilvl w:val="1"/>
-          <w:numId w:val="2"/>
+          <w:numId w:val="3"/>
         </w:numPr>
         <w:rPr/>
       </w:pPr>
@@ -553,7 +553,7 @@
         <w:pStyle w:val="Heading2"/>
         <w:numPr>
           <w:ilvl w:val="1"/>
-          <w:numId w:val="2"/>
+          <w:numId w:val="3"/>
         </w:numPr>
         <w:rPr/>
       </w:pPr>
@@ -586,82 +586,7 @@
           <w:b w:val="false"/>
           <w:bCs w:val="false"/>
         </w:rPr>
-        <w:t xml:space="preserve"> One GOZ Token costs 0.03333333333 Ether, so for one Ether you get 30 GOZ Tokens! </w:t>
-      </w:r>
-    </w:p>
-    <w:p>
-      <w:pPr>
-        <w:pStyle w:val="TextBody"/>
-        <w:rPr/>
-      </w:pPr>
-      <w:r>
-        <w:rPr>
-          <w:b w:val="false"/>
-          <w:bCs w:val="false"/>
-        </w:rPr>
-        <w:t xml:space="preserve">The ICO crowdfunding stage is from </w:t>
-      </w:r>
-      <w:r>
-        <w:rPr>
-          <w:b/>
-          <w:bCs/>
-        </w:rPr>
-        <w:t>2017 April 25th 9:30 EST (14:30 UTC)</w:t>
-      </w:r>
-      <w:r>
-        <w:rPr>
-          <w:b w:val="false"/>
-          <w:bCs w:val="false"/>
-        </w:rPr>
-        <w:t xml:space="preserve"> and lasts for 31 days. There is even a 20% discount for tokens purchased on day one (after the start), a 10% discount for tokens purchased on day two (after the start), and every consecutive day the discounted rate will reduce by 1% per day until the normal price is reached (day 12)!</w:t>
-      </w:r>
-    </w:p>
-    <w:p>
-      <w:pPr>
-        <w:pStyle w:val="TextBody"/>
-        <w:rPr>
-          <w:b w:val="false"/>
-          <w:b w:val="false"/>
-          <w:bCs w:val="false"/>
-        </w:rPr>
-      </w:pPr>
-      <w:r>
-        <w:rPr>
-          <w:b w:val="false"/>
-          <w:bCs w:val="false"/>
-        </w:rPr>
-      </w:r>
-    </w:p>
-    <w:p>
-      <w:pPr>
-        <w:pStyle w:val="TextBody"/>
-        <w:rPr>
-          <w:b w:val="false"/>
-          <w:b w:val="false"/>
-          <w:bCs w:val="false"/>
-        </w:rPr>
-      </w:pPr>
-      <w:r>
-        <w:rPr>
-          <w:b w:val="false"/>
-          <w:bCs w:val="false"/>
-        </w:rPr>
-      </w:r>
-    </w:p>
-    <w:p>
-      <w:pPr>
-        <w:pStyle w:val="TextBody"/>
-        <w:rPr>
-          <w:b w:val="false"/>
-          <w:b w:val="false"/>
-          <w:bCs w:val="false"/>
-        </w:rPr>
-      </w:pPr>
-      <w:r>
-        <w:rPr>
-          <w:b w:val="false"/>
-          <w:bCs w:val="false"/>
-        </w:rPr>
+        <w:t xml:space="preserve"> </w:t>
       </w:r>
     </w:p>
     <w:p>
@@ -693,8 +618,9 @@
         <w:rPr>
           <w:b/>
           <w:bCs/>
-        </w:rPr>
-        <w:t>TTTTT</w:t>
+          <w:color w:val="4F4FFB"/>
+        </w:rPr>
+        <w:t>0x7bcad73c4e06ab9c74c0b78903dbdf572cc0a49c (TEST)</w:t>
       </w:r>
     </w:p>
     <w:p>
@@ -715,125 +641,7 @@
           <w:b w:val="false"/>
           <w:bCs w:val="false"/>
         </w:rPr>
-        <w:t xml:space="preserve">GOZToken can be found at: </w:t>
-      </w:r>
-    </w:p>
-    <w:p>
-      <w:pPr>
-        <w:pStyle w:val="TextBody"/>
-        <w:rPr>
-          <w:b w:val="false"/>
-          <w:b w:val="false"/>
-          <w:bCs w:val="false"/>
-        </w:rPr>
-      </w:pPr>
-      <w:r>
-        <w:rPr>
-          <w:b w:val="false"/>
-          <w:bCs w:val="false"/>
-        </w:rPr>
-      </w:r>
-    </w:p>
-    <w:p>
-      <w:pPr>
-        <w:pStyle w:val="TextBody"/>
-        <w:rPr>
-          <w:b w:val="false"/>
-          <w:b w:val="false"/>
-          <w:bCs w:val="false"/>
-        </w:rPr>
-      </w:pPr>
-      <w:r>
-        <w:rPr>
-          <w:b w:val="false"/>
-          <w:bCs w:val="false"/>
-        </w:rPr>
-      </w:r>
-    </w:p>
-    <w:p>
-      <w:pPr>
-        <w:pStyle w:val="TextBody"/>
-        <w:rPr>
-          <w:b w:val="false"/>
-          <w:b w:val="false"/>
-          <w:bCs w:val="false"/>
-        </w:rPr>
-      </w:pPr>
-      <w:r>
-        <w:rPr>
-          <w:b w:val="false"/>
-          <w:bCs w:val="false"/>
-        </w:rPr>
-      </w:r>
-    </w:p>
-    <w:p>
-      <w:pPr>
-        <w:pStyle w:val="TextBody"/>
-        <w:rPr>
-          <w:b w:val="false"/>
-          <w:b w:val="false"/>
-          <w:bCs w:val="false"/>
-        </w:rPr>
-      </w:pPr>
-      <w:r>
-        <w:rPr>
-          <w:b w:val="false"/>
-          <w:bCs w:val="false"/>
-        </w:rPr>
-      </w:r>
-    </w:p>
-    <w:p>
-      <w:pPr>
-        <w:pStyle w:val="TextBody"/>
-        <w:rPr/>
-      </w:pPr>
-      <w:r>
-        <w:rPr>
-          <w:b w:val="false"/>
-          <w:bCs w:val="false"/>
-        </w:rPr>
-        <w:t>To purchase GOZ tokens during the ICO phase you will have to use another smart contract which has been designed to sell tokens at the correct price during this time.</w:t>
-      </w:r>
-    </w:p>
-    <w:p>
-      <w:pPr>
-        <w:pStyle w:val="TextBody"/>
-        <w:rPr/>
-      </w:pPr>
-      <w:r>
-        <w:rPr>
-          <w:b w:val="false"/>
-          <w:bCs w:val="false"/>
-        </w:rPr>
-        <w:t xml:space="preserve">The address of the TokenPurchase is at: </w:t>
-      </w:r>
-      <w:r>
-        <w:rPr>
-          <w:b/>
-          <w:bCs/>
-        </w:rPr>
-        <w:t>PPPPP</w:t>
-      </w:r>
-    </w:p>
-    <w:p>
-      <w:pPr>
-        <w:pStyle w:val="TextBody"/>
-        <w:jc w:val="left"/>
-        <w:rPr/>
-      </w:pPr>
-      <w:r>
-        <w:rPr>
-          <w:b/>
-          <w:bCs/>
-        </w:rPr>
-        <w:t xml:space="preserve">The source code of the </w:t>
-      </w:r>
-      <w:r>
-        <w:rPr>
-          <w:b w:val="false"/>
-          <w:bCs w:val="false"/>
-        </w:rPr>
-        <w:t>TokenPurchase can be found at:</w:t>
+        <w:t>GOZToken can be found at:</w:t>
       </w:r>
     </w:p>
     <w:p>
@@ -849,394 +657,106 @@
             <w:b w:val="false"/>
             <w:bCs w:val="false"/>
           </w:rPr>
-          <w:t>https://github.com/RFVenter/GOZ/blob/master/contracts/TokenPurchase.sol</w:t>
+          <w:t>https://github.com/RFVenter/GOZ-token/blob/master/contracts/Token.sol</w:t>
         </w:r>
       </w:hyperlink>
     </w:p>
     <w:p>
       <w:pPr>
         <w:pStyle w:val="TextBody"/>
-        <w:rPr>
-          <w:b w:val="false"/>
-          <w:b w:val="false"/>
-          <w:bCs w:val="false"/>
-        </w:rPr>
-      </w:pPr>
-      <w:r>
-        <w:rPr>
-          <w:b w:val="false"/>
-          <w:bCs w:val="false"/>
-        </w:rPr>
-      </w:r>
-    </w:p>
-    <w:p>
-      <w:pPr>
-        <w:pStyle w:val="TextBody"/>
-        <w:rPr/>
-      </w:pPr>
-      <w:r>
-        <w:rPr/>
-        <w:drawing>
-          <wp:inline distT="0" distB="0" distL="0" distR="0">
-            <wp:extent cx="7052310" cy="4225925"/>
-            <wp:effectExtent l="0" t="0" r="0" b="0"/>
-            <wp:docPr id="7" name="Image7" descr=""/>
-            <wp:cNvGraphicFramePr>
-              <a:graphicFrameLocks xmlns:a="http://schemas.openxmlformats.org/drawingml/2006/main" noChangeAspect="1"/>
-            </wp:cNvGraphicFramePr>
-            <a:graphic xmlns:a="http://schemas.openxmlformats.org/drawingml/2006/main">
-              <a:graphicData uri="http://schemas.openxmlformats.org/drawingml/2006/picture">
-                <pic:pic xmlns:pic="http://schemas.openxmlformats.org/drawingml/2006/picture">
-                  <pic:nvPicPr>
-                    <pic:cNvPr id="7" name="Image7" descr=""/>
-                    <pic:cNvPicPr>
-                      <a:picLocks noChangeAspect="1" noChangeArrowheads="1"/>
-                    </pic:cNvPicPr>
-                  </pic:nvPicPr>
-                  <pic:blipFill>
-                    <a:blip r:embed="rId11"/>
-                    <a:stretch>
-                      <a:fillRect/>
-                    </a:stretch>
-                  </pic:blipFill>
-                  <pic:spPr bwMode="auto">
-                    <a:xfrm>
-                      <a:off x="0" y="0"/>
-                      <a:ext cx="7052310" cy="4225925"/>
-                    </a:xfrm>
-                    <a:prstGeom prst="rect">
-                      <a:avLst/>
-                    </a:prstGeom>
-                  </pic:spPr>
-                </pic:pic>
-              </a:graphicData>
-            </a:graphic>
-          </wp:inline>
-        </w:drawing>
-      </w:r>
-    </w:p>
-    <w:p>
-      <w:pPr>
-        <w:pStyle w:val="TextBody"/>
-        <w:rPr/>
-      </w:pPr>
-      <w:r>
-        <w:rPr>
-          <w:b w:val="false"/>
-          <w:bCs w:val="false"/>
-        </w:rPr>
-        <w:t xml:space="preserve">Click on the </w:t>
-      </w:r>
-      <w:r>
-        <w:rPr>
-          <w:b/>
-          <w:bCs/>
-        </w:rPr>
-        <w:t xml:space="preserve">Interact with Contract </w:t>
-      </w:r>
-      <w:r>
-        <w:rPr>
-          <w:b w:val="false"/>
-          <w:bCs w:val="false"/>
-        </w:rPr>
-        <w:t xml:space="preserve">tab at the top of the page. Enter Contract address </w:t>
-      </w:r>
-      <w:r>
-        <w:rPr>
-          <w:b/>
-          <w:bCs/>
-        </w:rPr>
-        <w:t>PPPPP.</w:t>
-      </w:r>
-    </w:p>
-    <w:p>
-      <w:pPr>
-        <w:pStyle w:val="TextBody"/>
-        <w:rPr/>
-      </w:pPr>
-      <w:r>
-        <w:rPr>
-          <w:b/>
-          <w:bCs/>
-        </w:rPr>
-        <w:t>Copy and paste</w:t>
-      </w:r>
-      <w:r>
-        <w:rPr>
-          <w:b w:val="false"/>
-          <w:bCs w:val="false"/>
-        </w:rPr>
-        <w:t xml:space="preserve"> the TokenPurchase ABI code from the box below:</w:t>
-      </w:r>
-    </w:p>
-    <w:tbl>
-      <w:tblPr>
-        <w:tblW w:w="11106" w:type="dxa"/>
+        <w:rPr/>
+      </w:pPr>
+      <w:r>
+        <w:rPr>
+          <w:b w:val="false"/>
+          <w:bCs w:val="false"/>
+        </w:rPr>
+        <w:t>To purchase GOZ tokens during the ICO phase you will have to use another smart contract which has been designed to sell tokens at the correct price during this time.</w:t>
+      </w:r>
+    </w:p>
+    <w:p>
+      <w:pPr>
+        <w:pStyle w:val="TextBody"/>
+        <w:rPr/>
+      </w:pPr>
+      <w:r>
+        <w:rPr>
+          <w:b w:val="false"/>
+          <w:bCs w:val="false"/>
+        </w:rPr>
+        <w:t xml:space="preserve">The address of the TokenPurchase is at: </w:t>
+      </w:r>
+      <w:r>
+        <w:rPr>
+          <w:b/>
+          <w:bCs/>
+          <w:color w:val="02BF02"/>
+        </w:rPr>
+        <w:t>0xb0028c15726ba8ea2fe0e8a3ffd4a2b565744888 (TEST)</w:t>
+      </w:r>
+    </w:p>
+    <w:p>
+      <w:pPr>
+        <w:pStyle w:val="TextBody"/>
         <w:jc w:val="left"/>
-        <w:tblInd w:w="50" w:type="dxa"/>
-        <w:tblBorders>
-          <w:top w:val="single" w:sz="2" w:space="0" w:color="000001"/>
-          <w:left w:val="single" w:sz="2" w:space="0" w:color="000001"/>
-          <w:bottom w:val="single" w:sz="2" w:space="0" w:color="000001"/>
-          <w:right w:val="single" w:sz="2" w:space="0" w:color="000001"/>
-          <w:insideH w:val="single" w:sz="2" w:space="0" w:color="000001"/>
-          <w:insideV w:val="single" w:sz="2" w:space="0" w:color="000001"/>
-        </w:tblBorders>
-        <w:tblCellMar>
-          <w:top w:w="55" w:type="dxa"/>
-          <w:left w:w="48" w:type="dxa"/>
-          <w:bottom w:w="55" w:type="dxa"/>
-          <w:right w:w="55" w:type="dxa"/>
-        </w:tblCellMar>
-      </w:tblPr>
-      <w:tblGrid>
-        <w:gridCol w:w="11106"/>
-      </w:tblGrid>
-      <w:tr>
-        <w:trPr/>
-        <w:tc>
-          <w:tcPr>
-            <w:tcW w:w="11106" w:type="dxa"/>
-            <w:tcBorders>
-              <w:top w:val="single" w:sz="2" w:space="0" w:color="000001"/>
-              <w:left w:val="single" w:sz="2" w:space="0" w:color="000001"/>
-              <w:bottom w:val="single" w:sz="2" w:space="0" w:color="000001"/>
-              <w:right w:val="single" w:sz="2" w:space="0" w:color="000001"/>
-              <w:insideH w:val="single" w:sz="2" w:space="0" w:color="000001"/>
-              <w:insideV w:val="single" w:sz="2" w:space="0" w:color="000001"/>
-            </w:tcBorders>
-            <w:shd w:fill="000000" w:val="clear"/>
-            <w:tcMar>
-              <w:left w:w="48" w:type="dxa"/>
-            </w:tcMar>
-          </w:tcPr>
-          <w:p>
-            <w:pPr>
-              <w:pStyle w:val="TextBody"/>
-              <w:bidi w:val="0"/>
-              <w:spacing w:lineRule="auto" w:line="288" w:before="0" w:after="0"/>
-              <w:jc w:val="left"/>
-              <w:rPr>
-                <w:color w:val="FFFFFF"/>
-                <w:sz w:val="14"/>
-                <w:szCs w:val="14"/>
-              </w:rPr>
-            </w:pPr>
-            <w:r>
-              <w:rPr>
-                <w:rFonts w:ascii="Honydew" w:hAnsi="Honydew"/>
-                <w:b w:val="false"/>
-                <w:bCs w:val="false"/>
-                <w:color w:val="FFFFFF"/>
-                <w:sz w:val="14"/>
-                <w:szCs w:val="14"/>
-              </w:rPr>
-              <w:t>[{"constant":false,"inputs":[],"name":"purchaseTokens","outputs":[{"name":"","type":"uint256"}],"payable":true,"type":"function"},{"constant":true,"inputs":[],"name":"startTime","outputs":[{"name":"","type":"uint256"}],"payable":false,"type":"function"},{"constant":true,"inputs":[],"name":"closeTime","outputs":[{"name":"","type":"uint256"}],"payable":false,"type":"function"},{"constant":true,"inputs":[],"name":"owner","outputs":[{"name":"","type":"address"}],"payable":false,"type":"function"},{"constant":true,"inputs":[],"name":"price","outputs":[{"name":"","type":"uint256"}],"payable":false,"type":"function"}]</w:t>
-            </w:r>
-          </w:p>
-        </w:tc>
-      </w:tr>
-    </w:tbl>
-    <w:p>
-      <w:pPr>
-        <w:pStyle w:val="TextBody"/>
-        <w:rPr>
-          <w:rFonts w:ascii="Honydew" w:hAnsi="Honydew"/>
-          <w:b w:val="false"/>
-          <w:b w:val="false"/>
-          <w:bCs w:val="false"/>
-          <w:color w:val="4F4FFB"/>
-        </w:rPr>
-      </w:pPr>
-      <w:r>
-        <w:rPr>
-          <w:rFonts w:ascii="Honydew" w:hAnsi="Honydew"/>
-          <w:b w:val="false"/>
-          <w:bCs w:val="false"/>
-          <w:color w:val="4F4FFB"/>
-        </w:rPr>
-      </w:r>
-    </w:p>
-    <w:p>
-      <w:pPr>
-        <w:pStyle w:val="TextBody"/>
-        <w:rPr>
-          <w:i/>
-          <w:i/>
-          <w:iCs/>
-        </w:rPr>
-      </w:pPr>
-      <w:r>
-        <w:rPr>
-          <w:b w:val="false"/>
-          <w:bCs w:val="false"/>
-          <w:i/>
-          <w:iCs/>
-        </w:rPr>
-        <w:t xml:space="preserve">If the site asks you again, then enter your private key again and </w:t>
-      </w:r>
-      <w:r>
-        <w:rPr>
-          <w:b/>
-          <w:bCs/>
-          <w:i/>
-          <w:iCs/>
-        </w:rPr>
-        <w:t>Unlock</w:t>
-      </w:r>
-      <w:r>
-        <w:rPr>
-          <w:b w:val="false"/>
-          <w:bCs w:val="false"/>
-          <w:i/>
-          <w:iCs/>
-        </w:rPr>
-        <w:t>.</w:t>
-      </w:r>
-    </w:p>
-    <w:p>
-      <w:pPr>
-        <w:pStyle w:val="TextBody"/>
-        <w:rPr/>
-      </w:pPr>
-      <w:r>
-        <w:rPr/>
-        <w:drawing>
-          <wp:inline distT="0" distB="0" distL="0" distR="0">
-            <wp:extent cx="2324100" cy="1727200"/>
-            <wp:effectExtent l="0" t="0" r="0" b="0"/>
-            <wp:docPr id="8" name="Image8" descr=""/>
-            <wp:cNvGraphicFramePr>
-              <a:graphicFrameLocks xmlns:a="http://schemas.openxmlformats.org/drawingml/2006/main" noChangeAspect="1"/>
-            </wp:cNvGraphicFramePr>
-            <a:graphic xmlns:a="http://schemas.openxmlformats.org/drawingml/2006/main">
-              <a:graphicData uri="http://schemas.openxmlformats.org/drawingml/2006/picture">
-                <pic:pic xmlns:pic="http://schemas.openxmlformats.org/drawingml/2006/picture">
-                  <pic:nvPicPr>
-                    <pic:cNvPr id="8" name="Image8" descr=""/>
-                    <pic:cNvPicPr>
-                      <a:picLocks noChangeAspect="1" noChangeArrowheads="1"/>
-                    </pic:cNvPicPr>
-                  </pic:nvPicPr>
-                  <pic:blipFill>
-                    <a:blip r:embed="rId12"/>
-                    <a:stretch>
-                      <a:fillRect/>
-                    </a:stretch>
-                  </pic:blipFill>
-                  <pic:spPr bwMode="auto">
-                    <a:xfrm>
-                      <a:off x="0" y="0"/>
-                      <a:ext cx="2324100" cy="1727200"/>
-                    </a:xfrm>
-                    <a:prstGeom prst="rect">
-                      <a:avLst/>
-                    </a:prstGeom>
-                  </pic:spPr>
-                </pic:pic>
-              </a:graphicData>
-            </a:graphic>
-          </wp:inline>
-        </w:drawing>
-      </w:r>
-    </w:p>
-    <w:p>
-      <w:pPr>
-        <w:pStyle w:val="TextBody"/>
-        <w:rPr/>
-      </w:pPr>
-      <w:r>
-        <w:rPr>
-          <w:b w:val="false"/>
-          <w:bCs w:val="false"/>
-        </w:rPr>
-        <w:t xml:space="preserve">Click </w:t>
-      </w:r>
-      <w:r>
-        <w:rPr>
-          <w:b/>
-          <w:bCs/>
-        </w:rPr>
-        <w:t>WRITE</w:t>
-      </w:r>
-    </w:p>
-    <w:p>
-      <w:pPr>
-        <w:pStyle w:val="TextBody"/>
-        <w:rPr/>
-      </w:pPr>
-      <w:r>
-        <w:rPr/>
-        <w:drawing>
-          <wp:inline distT="0" distB="0" distL="0" distR="0">
-            <wp:extent cx="7052310" cy="3522980"/>
-            <wp:effectExtent l="0" t="0" r="0" b="0"/>
-            <wp:docPr id="9" name="Image19" descr=""/>
-            <wp:cNvGraphicFramePr>
-              <a:graphicFrameLocks xmlns:a="http://schemas.openxmlformats.org/drawingml/2006/main" noChangeAspect="1"/>
-            </wp:cNvGraphicFramePr>
-            <a:graphic xmlns:a="http://schemas.openxmlformats.org/drawingml/2006/main">
-              <a:graphicData uri="http://schemas.openxmlformats.org/drawingml/2006/picture">
-                <pic:pic xmlns:pic="http://schemas.openxmlformats.org/drawingml/2006/picture">
-                  <pic:nvPicPr>
-                    <pic:cNvPr id="9" name="Image19" descr=""/>
-                    <pic:cNvPicPr>
-                      <a:picLocks noChangeAspect="1" noChangeArrowheads="1"/>
-                    </pic:cNvPicPr>
-                  </pic:nvPicPr>
-                  <pic:blipFill>
-                    <a:blip r:embed="rId13"/>
-                    <a:stretch>
-                      <a:fillRect/>
-                    </a:stretch>
-                  </pic:blipFill>
-                  <pic:spPr bwMode="auto">
-                    <a:xfrm>
-                      <a:off x="0" y="0"/>
-                      <a:ext cx="7052310" cy="3522980"/>
-                    </a:xfrm>
-                    <a:prstGeom prst="rect">
-                      <a:avLst/>
-                    </a:prstGeom>
-                  </pic:spPr>
-                </pic:pic>
-              </a:graphicData>
-            </a:graphic>
-          </wp:inline>
-        </w:drawing>
-      </w:r>
-    </w:p>
-    <w:p>
-      <w:pPr>
-        <w:pStyle w:val="TextBody"/>
-        <w:rPr/>
-      </w:pPr>
-      <w:r>
-        <w:rPr>
-          <w:b w:val="false"/>
-          <w:bCs w:val="false"/>
-        </w:rPr>
-        <w:t>To exchange Ether for GOZ tokens you simply have to send the amount of Ether you wish to convert to GOZ tokens, to the TokenPurchase smart contract. The smart contract will automatically allocate your tokens to your Ethereum address.</w:t>
-      </w:r>
-    </w:p>
-    <w:p>
-      <w:pPr>
-        <w:pStyle w:val="TextBody"/>
-        <w:rPr/>
-      </w:pPr>
-      <w:r>
-        <w:rPr>
-          <w:b w:val="false"/>
-          <w:bCs w:val="false"/>
-        </w:rPr>
-        <w:t xml:space="preserve">Increase the Gas Limit to about 80,000 and Click </w:t>
-      </w:r>
-      <w:r>
-        <w:rPr>
-          <w:b/>
-          <w:bCs/>
-        </w:rPr>
-        <w:t>Generate Transaction</w:t>
+        <w:rPr/>
+      </w:pPr>
+      <w:r>
+        <w:rPr>
+          <w:b/>
+          <w:bCs/>
+        </w:rPr>
+        <w:t xml:space="preserve">The source code of the </w:t>
+      </w:r>
+      <w:r>
+        <w:rPr>
+          <w:b w:val="false"/>
+          <w:bCs w:val="false"/>
+        </w:rPr>
+        <w:t>TokenPurchase can be found at:</w:t>
+      </w:r>
+    </w:p>
+    <w:p>
+      <w:pPr>
+        <w:pStyle w:val="TextBody"/>
+        <w:jc w:val="left"/>
+        <w:rPr/>
+      </w:pPr>
+      <w:hyperlink r:id="rId11">
+        <w:r>
+          <w:rPr>
+            <w:rStyle w:val="InternetLink"/>
+          </w:rPr>
+          <w:t>https://github.com/RFVenter/GOZ-token/blob/master/contracts/TokenPurchase.sol</w:t>
+        </w:r>
+      </w:hyperlink>
+    </w:p>
+    <w:p>
+      <w:pPr>
+        <w:pStyle w:val="TextBody"/>
+        <w:rPr/>
+      </w:pPr>
+      <w:r>
+        <w:rPr>
+          <w:b w:val="false"/>
+          <w:bCs w:val="false"/>
+        </w:rPr>
+        <w:t xml:space="preserve">To exchange Ether for GOZ tokens you simply have to send the amount of Ether you wish to convert to GOZ tokens, to the TokenPurchase smart contract at </w:t>
+      </w:r>
+      <w:r>
+        <w:rPr>
+          <w:b/>
+          <w:bCs/>
+          <w:color w:val="02BF02"/>
+        </w:rPr>
+        <w:t>0xb0028c15726ba8ea2fe0e8a3ffd4a2b565744888 (TEST)</w:t>
+      </w:r>
+      <w:r>
+        <w:rPr>
+          <w:b w:val="false"/>
+          <w:bCs w:val="false"/>
+        </w:rPr>
+        <w:t>. The smart contract will automatically allocate your tokens to your Ethereum address.</w:t>
       </w:r>
     </w:p>
     <w:tbl>
@@ -1270,10 +790,31 @@
               <w:spacing w:lineRule="auto" w:line="288" w:before="0" w:after="0"/>
               <w:jc w:val="center"/>
               <w:rPr>
+                <w:b/>
+                <w:b/>
+                <w:bCs/>
                 <w:sz w:val="34"/>
                 <w:szCs w:val="34"/>
                 <w:highlight w:val="lightGray"/>
               </w:rPr>
+            </w:pPr>
+            <w:r>
+              <w:rPr>
+                <w:b/>
+                <w:bCs/>
+                <w:sz w:val="34"/>
+                <w:szCs w:val="34"/>
+                <w:highlight w:val="lightGray"/>
+              </w:rPr>
+            </w:r>
+          </w:p>
+          <w:p>
+            <w:pPr>
+              <w:pStyle w:val="TextBody"/>
+              <w:bidi w:val="0"/>
+              <w:spacing w:lineRule="auto" w:line="288" w:before="0" w:after="0"/>
+              <w:jc w:val="center"/>
+              <w:rPr/>
             </w:pPr>
             <w:r>
               <w:rPr>
@@ -1317,23 +858,46 @@
               <w:t>!</w:t>
             </w:r>
           </w:p>
+          <w:p>
+            <w:pPr>
+              <w:pStyle w:val="TextBody"/>
+              <w:bidi w:val="0"/>
+              <w:spacing w:lineRule="auto" w:line="288" w:before="0" w:after="0"/>
+              <w:jc w:val="center"/>
+              <w:rPr>
+                <w:b w:val="false"/>
+                <w:b w:val="false"/>
+                <w:bCs w:val="false"/>
+                <w:sz w:val="34"/>
+                <w:szCs w:val="34"/>
+                <w:highlight w:val="lightGray"/>
+              </w:rPr>
+            </w:pPr>
+            <w:r>
+              <w:rPr>
+                <w:b w:val="false"/>
+                <w:bCs w:val="false"/>
+                <w:sz w:val="34"/>
+                <w:szCs w:val="34"/>
+                <w:highlight w:val="lightGray"/>
+              </w:rPr>
+            </w:r>
+          </w:p>
         </w:tc>
       </w:tr>
     </w:tbl>
     <w:p>
       <w:pPr>
-        <w:pStyle w:val="TextBody"/>
-        <w:rPr>
-          <w:b/>
-          <w:b/>
-          <w:bCs/>
-        </w:rPr>
-      </w:pPr>
-      <w:r>
-        <w:rPr>
-          <w:b/>
-          <w:bCs/>
-        </w:rPr>
+        <w:pStyle w:val="Heading2"/>
+        <w:numPr>
+          <w:ilvl w:val="1"/>
+          <w:numId w:val="2"/>
+        </w:numPr>
+        <w:rPr/>
+      </w:pPr>
+      <w:r>
+        <w:rPr/>
+        <w:t>Check your GOZ Tokens</w:t>
       </w:r>
     </w:p>
     <w:p>
@@ -1345,9 +909,9 @@
         <w:rPr/>
         <w:drawing>
           <wp:inline distT="0" distB="0" distL="0" distR="0">
-            <wp:extent cx="7052310" cy="3147060"/>
+            <wp:extent cx="7052310" cy="2885440"/>
             <wp:effectExtent l="0" t="0" r="0" b="0"/>
-            <wp:docPr id="10" name="Image20" descr=""/>
+            <wp:docPr id="7" name="Image20" descr=""/>
             <wp:cNvGraphicFramePr>
               <a:graphicFrameLocks xmlns:a="http://schemas.openxmlformats.org/drawingml/2006/main" noChangeAspect="1"/>
             </wp:cNvGraphicFramePr>
@@ -1355,13 +919,13 @@
               <a:graphicData uri="http://schemas.openxmlformats.org/drawingml/2006/picture">
                 <pic:pic xmlns:pic="http://schemas.openxmlformats.org/drawingml/2006/picture">
                   <pic:nvPicPr>
-                    <pic:cNvPr id="10" name="Image20" descr=""/>
+                    <pic:cNvPr id="7" name="Image20" descr=""/>
                     <pic:cNvPicPr>
                       <a:picLocks noChangeAspect="1" noChangeArrowheads="1"/>
                     </pic:cNvPicPr>
                   </pic:nvPicPr>
                   <pic:blipFill>
-                    <a:blip r:embed="rId14"/>
+                    <a:blip r:embed="rId12"/>
                     <a:stretch>
                       <a:fillRect/>
                     </a:stretch>
@@ -1369,7 +933,7 @@
                   <pic:spPr bwMode="auto">
                     <a:xfrm>
                       <a:off x="0" y="0"/>
-                      <a:ext cx="7052310" cy="3147060"/>
+                      <a:ext cx="7052310" cy="2885440"/>
                     </a:xfrm>
                     <a:prstGeom prst="rect">
                       <a:avLst/>
@@ -1418,9 +982,9 @@
         <w:rPr/>
         <w:drawing>
           <wp:inline distT="0" distB="0" distL="0" distR="0">
-            <wp:extent cx="3512185" cy="4986020"/>
+            <wp:extent cx="3512185" cy="4650740"/>
             <wp:effectExtent l="0" t="0" r="0" b="0"/>
-            <wp:docPr id="11" name="Image21" descr=""/>
+            <wp:docPr id="8" name="Image21" descr=""/>
             <wp:cNvGraphicFramePr>
               <a:graphicFrameLocks xmlns:a="http://schemas.openxmlformats.org/drawingml/2006/main" noChangeAspect="1"/>
             </wp:cNvGraphicFramePr>
@@ -1428,13 +992,13 @@
               <a:graphicData uri="http://schemas.openxmlformats.org/drawingml/2006/picture">
                 <pic:pic xmlns:pic="http://schemas.openxmlformats.org/drawingml/2006/picture">
                   <pic:nvPicPr>
-                    <pic:cNvPr id="11" name="Image21" descr=""/>
+                    <pic:cNvPr id="8" name="Image21" descr=""/>
                     <pic:cNvPicPr>
                       <a:picLocks noChangeAspect="1" noChangeArrowheads="1"/>
                     </pic:cNvPicPr>
                   </pic:nvPicPr>
                   <pic:blipFill>
-                    <a:blip r:embed="rId15"/>
+                    <a:blip r:embed="rId13"/>
                     <a:stretch>
                       <a:fillRect/>
                     </a:stretch>
@@ -1442,7 +1006,7 @@
                   <pic:spPr bwMode="auto">
                     <a:xfrm>
                       <a:off x="0" y="0"/>
-                      <a:ext cx="3512185" cy="4986020"/>
+                      <a:ext cx="3512185" cy="4650740"/>
                     </a:xfrm>
                     <a:prstGeom prst="rect">
                       <a:avLst/>
@@ -1479,21 +1043,30 @@
           <w:b w:val="false"/>
           <w:bCs w:val="false"/>
         </w:rPr>
-        <w:t xml:space="preserve"> and enter the address (</w:t>
-      </w:r>
-      <w:r>
-        <w:rPr>
-          <w:b/>
-          <w:bCs/>
-        </w:rPr>
-        <w:t>TTTTT</w:t>
-      </w:r>
-      <w:r>
-        <w:rPr>
-          <w:b w:val="false"/>
-          <w:bCs w:val="false"/>
-        </w:rPr>
-        <w:t xml:space="preserve">) of GOZToken into the Address box, </w:t>
+        <w:t xml:space="preserve"> and enter the address </w:t>
+      </w:r>
+      <w:r>
+        <w:rPr>
+          <w:b/>
+          <w:bCs/>
+          <w:color w:val="4F4FFB"/>
+        </w:rPr>
+        <w:t>0x7bcad73c4e06ab9c74c0b78903dbdf572cc0a49c (TEST)</w:t>
+      </w:r>
+      <w:r>
+        <w:rPr>
+          <w:b w:val="false"/>
+          <w:bCs w:val="false"/>
+          <w:color w:val="4F4FFB"/>
+        </w:rPr>
+        <w:t xml:space="preserve"> </w:t>
+      </w:r>
+      <w:r>
+        <w:rPr>
+          <w:b w:val="false"/>
+          <w:bCs w:val="false"/>
+        </w:rPr>
+        <w:t xml:space="preserve">of GOZToken into the Address box, </w:t>
       </w:r>
       <w:r>
         <w:rPr>
@@ -1542,7 +1115,7 @@
           <wp:inline distT="0" distB="0" distL="0" distR="0">
             <wp:extent cx="2709545" cy="2374900"/>
             <wp:effectExtent l="0" t="0" r="0" b="0"/>
-            <wp:docPr id="12" name="Image22" descr=""/>
+            <wp:docPr id="9" name="Image22" descr=""/>
             <wp:cNvGraphicFramePr>
               <a:graphicFrameLocks xmlns:a="http://schemas.openxmlformats.org/drawingml/2006/main" noChangeAspect="1"/>
             </wp:cNvGraphicFramePr>
@@ -1550,13 +1123,13 @@
               <a:graphicData uri="http://schemas.openxmlformats.org/drawingml/2006/picture">
                 <pic:pic xmlns:pic="http://schemas.openxmlformats.org/drawingml/2006/picture">
                   <pic:nvPicPr>
-                    <pic:cNvPr id="12" name="Image22" descr=""/>
+                    <pic:cNvPr id="9" name="Image22" descr=""/>
                     <pic:cNvPicPr>
                       <a:picLocks noChangeAspect="1" noChangeArrowheads="1"/>
                     </pic:cNvPicPr>
                   </pic:nvPicPr>
                   <pic:blipFill>
-                    <a:blip r:embed="rId16"/>
+                    <a:blip r:embed="rId14"/>
                     <a:stretch>
                       <a:fillRect/>
                     </a:stretch>
@@ -1599,9 +1172,9 @@
         <w:rPr/>
         <w:drawing>
           <wp:inline distT="0" distB="0" distL="0" distR="0">
-            <wp:extent cx="3044190" cy="1755775"/>
+            <wp:extent cx="3044190" cy="1482090"/>
             <wp:effectExtent l="0" t="0" r="0" b="0"/>
-            <wp:docPr id="13" name="Image23" descr=""/>
+            <wp:docPr id="10" name="Image23" descr=""/>
             <wp:cNvGraphicFramePr>
               <a:graphicFrameLocks xmlns:a="http://schemas.openxmlformats.org/drawingml/2006/main" noChangeAspect="1"/>
             </wp:cNvGraphicFramePr>
@@ -1609,13 +1182,13 @@
               <a:graphicData uri="http://schemas.openxmlformats.org/drawingml/2006/picture">
                 <pic:pic xmlns:pic="http://schemas.openxmlformats.org/drawingml/2006/picture">
                   <pic:nvPicPr>
-                    <pic:cNvPr id="13" name="Image23" descr=""/>
+                    <pic:cNvPr id="10" name="Image23" descr=""/>
                     <pic:cNvPicPr>
                       <a:picLocks noChangeAspect="1" noChangeArrowheads="1"/>
                     </pic:cNvPicPr>
                   </pic:nvPicPr>
                   <pic:blipFill>
-                    <a:blip r:embed="rId17"/>
+                    <a:blip r:embed="rId15"/>
                     <a:stretch>
                       <a:fillRect/>
                     </a:stretch>
@@ -1623,7 +1196,7 @@
                   <pic:spPr bwMode="auto">
                     <a:xfrm>
                       <a:off x="0" y="0"/>
-                      <a:ext cx="3044190" cy="1755775"/>
+                      <a:ext cx="3044190" cy="1482090"/>
                     </a:xfrm>
                     <a:prstGeom prst="rect">
                       <a:avLst/>
@@ -1641,7 +1214,7 @@
         <w:pStyle w:val="Heading2"/>
         <w:numPr>
           <w:ilvl w:val="1"/>
-          <w:numId w:val="2"/>
+          <w:numId w:val="3"/>
         </w:numPr>
         <w:rPr/>
       </w:pPr>
@@ -1653,11 +1226,7 @@
     <w:p>
       <w:pPr>
         <w:pStyle w:val="TextBody"/>
-        <w:rPr>
-          <w:b w:val="false"/>
-          <w:b w:val="false"/>
-          <w:bCs w:val="false"/>
-        </w:rPr>
+        <w:rPr/>
       </w:pPr>
       <w:r>
         <w:rPr>
@@ -1680,9 +1249,9 @@
         <w:rPr/>
         <w:drawing>
           <wp:inline distT="0" distB="0" distL="0" distR="0">
-            <wp:extent cx="6438900" cy="4077335"/>
+            <wp:extent cx="3841115" cy="2305050"/>
             <wp:effectExtent l="0" t="0" r="0" b="0"/>
-            <wp:docPr id="14" name="Image9" descr=""/>
+            <wp:docPr id="11" name="Image9" descr=""/>
             <wp:cNvGraphicFramePr>
               <a:graphicFrameLocks xmlns:a="http://schemas.openxmlformats.org/drawingml/2006/main" noChangeAspect="1"/>
             </wp:cNvGraphicFramePr>
@@ -1690,13 +1259,13 @@
               <a:graphicData uri="http://schemas.openxmlformats.org/drawingml/2006/picture">
                 <pic:pic xmlns:pic="http://schemas.openxmlformats.org/drawingml/2006/picture">
                   <pic:nvPicPr>
-                    <pic:cNvPr id="14" name="Image9" descr=""/>
+                    <pic:cNvPr id="11" name="Image9" descr=""/>
                     <pic:cNvPicPr>
                       <a:picLocks noChangeAspect="1" noChangeArrowheads="1"/>
                     </pic:cNvPicPr>
                   </pic:nvPicPr>
                   <pic:blipFill>
-                    <a:blip r:embed="rId18"/>
+                    <a:blip r:embed="rId16"/>
                     <a:stretch>
                       <a:fillRect/>
                     </a:stretch>
@@ -1704,7 +1273,7 @@
                   <pic:spPr bwMode="auto">
                     <a:xfrm>
                       <a:off x="0" y="0"/>
-                      <a:ext cx="6438900" cy="4077335"/>
+                      <a:ext cx="3841115" cy="2305050"/>
                     </a:xfrm>
                     <a:prstGeom prst="rect">
                       <a:avLst/>
@@ -1759,7 +1328,7 @@
           <wp:inline distT="0" distB="0" distL="0" distR="0">
             <wp:extent cx="6883400" cy="5283200"/>
             <wp:effectExtent l="0" t="0" r="0" b="0"/>
-            <wp:docPr id="15" name="Image10" descr=""/>
+            <wp:docPr id="12" name="Image10" descr=""/>
             <wp:cNvGraphicFramePr>
               <a:graphicFrameLocks xmlns:a="http://schemas.openxmlformats.org/drawingml/2006/main" noChangeAspect="1"/>
             </wp:cNvGraphicFramePr>
@@ -1767,13 +1336,13 @@
               <a:graphicData uri="http://schemas.openxmlformats.org/drawingml/2006/picture">
                 <pic:pic xmlns:pic="http://schemas.openxmlformats.org/drawingml/2006/picture">
                   <pic:nvPicPr>
-                    <pic:cNvPr id="15" name="Image10" descr=""/>
+                    <pic:cNvPr id="12" name="Image10" descr=""/>
                     <pic:cNvPicPr>
                       <a:picLocks noChangeAspect="1" noChangeArrowheads="1"/>
                     </pic:cNvPicPr>
                   </pic:nvPicPr>
                   <pic:blipFill>
-                    <a:blip r:embed="rId19"/>
+                    <a:blip r:embed="rId17"/>
                     <a:stretch>
                       <a:fillRect/>
                     </a:stretch>
@@ -1804,21 +1373,54 @@
           <w:b w:val="false"/>
           <w:bCs w:val="false"/>
         </w:rPr>
-        <w:t>Now, enter the address (</w:t>
-      </w:r>
-      <w:r>
-        <w:rPr>
-          <w:b/>
-          <w:bCs/>
-        </w:rPr>
-        <w:t>TTTTT</w:t>
-      </w:r>
-      <w:r>
-        <w:rPr>
-          <w:b w:val="false"/>
-          <w:bCs w:val="false"/>
-        </w:rPr>
-        <w:t>) of GOZToken into the Contract Address box.</w:t>
+        <w:t>Now, enter the address</w:t>
+      </w:r>
+      <w:r>
+        <w:rPr>
+          <w:b w:val="false"/>
+          <w:bCs w:val="false"/>
+          <w:color w:val="4F4FFB"/>
+        </w:rPr>
+        <w:t xml:space="preserve"> </w:t>
+      </w:r>
+      <w:r>
+        <w:rPr>
+          <w:b/>
+          <w:bCs/>
+          <w:color w:val="4F4FFB"/>
+        </w:rPr>
+        <w:t>0x7bcad73c4e06ab9c74c0b78903dbdf572cc0a49c (TEST)</w:t>
+      </w:r>
+      <w:r>
+        <w:rPr>
+          <w:b w:val="false"/>
+          <w:bCs w:val="false"/>
+          <w:color w:val="4F4FFB"/>
+        </w:rPr>
+        <w:t xml:space="preserve"> </w:t>
+      </w:r>
+      <w:r>
+        <w:rPr>
+          <w:b w:val="false"/>
+          <w:bCs w:val="false"/>
+        </w:rPr>
+        <w:t>of GOZToken into the Contract Address box.</w:t>
+      </w:r>
+    </w:p>
+    <w:p>
+      <w:pPr>
+        <w:pStyle w:val="TextBody"/>
+        <w:rPr>
+          <w:b/>
+          <w:b/>
+          <w:bCs/>
+        </w:rPr>
+      </w:pPr>
+      <w:r>
+        <w:rPr/>
+      </w:r>
+      <w:r>
+        <w:br w:type="page"/>
       </w:r>
     </w:p>
     <w:p>
@@ -1865,7 +1467,7 @@
       <w:tblPr>
         <w:tblW w:w="11106" w:type="dxa"/>
         <w:jc w:val="left"/>
-        <w:tblInd w:w="50" w:type="dxa"/>
+        <w:tblInd w:w="45" w:type="dxa"/>
         <w:tblBorders>
           <w:top w:val="single" w:sz="2" w:space="0" w:color="000001"/>
           <w:left w:val="single" w:sz="2" w:space="0" w:color="000001"/>
@@ -1876,7 +1478,7 @@
         </w:tblBorders>
         <w:tblCellMar>
           <w:top w:w="55" w:type="dxa"/>
-          <w:left w:w="48" w:type="dxa"/>
+          <w:left w:w="42" w:type="dxa"/>
           <w:bottom w:w="55" w:type="dxa"/>
           <w:right w:w="55" w:type="dxa"/>
         </w:tblCellMar>
@@ -1899,7 +1501,7 @@
             </w:tcBorders>
             <w:shd w:fill="000000" w:val="clear"/>
             <w:tcMar>
-              <w:left w:w="48" w:type="dxa"/>
+              <w:left w:w="42" w:type="dxa"/>
             </w:tcMar>
           </w:tcPr>
           <w:p>
@@ -1909,6 +1511,7 @@
               <w:spacing w:lineRule="auto" w:line="288" w:before="0" w:after="0"/>
               <w:jc w:val="left"/>
               <w:rPr>
+                <w:rFonts w:ascii="Honydew" w:hAnsi="Honydew"/>
                 <w:color w:val="FFFFFF"/>
                 <w:sz w:val="14"/>
                 <w:szCs w:val="14"/>
@@ -1917,13 +1520,11 @@
             <w:r>
               <w:rPr>
                 <w:rFonts w:ascii="Honydew" w:hAnsi="Honydew"/>
-                <w:b w:val="false"/>
-                <w:bCs w:val="false"/>
                 <w:color w:val="FFFFFF"/>
                 <w:sz w:val="14"/>
                 <w:szCs w:val="14"/>
               </w:rPr>
-              <w:t>[{"constant":true,"inputs":[],"name":"name","outputs":[{"name":"","type":"string"}],"payable":false,"type":"function"},{"constant":false,"inputs":[{"name":"_spender","type":"address"},{"name":"_value","type":"uint256"}],"name":"approve","outputs":[{"name":"success","type":"bool"}],"payable":false,"type":"function"},{"constant":true,"inputs":[],"name":"totalSupply","outputs":[{"name":"","type":"uint256"}],"payable":false,"type":"function"},{"constant":false,"inputs":[{"name":"_from","type":"address"},{"name":"_to","type":"address"},{"name":"_value","type":"uint256"}],"name":"transferFrom","outputs":[{"name":"success","type":"bool"}],"payable":false,"type":"function"},{"constant":true,"inputs":[],"name":"decimals","outputs":[{"name":"","type":"uint256"}],"payable":false,"type":"function"},{"constant":true,"inputs":[{"name":"_owner","type":"address"}],"name":"balanceOf","outputs":[{"name":"balance","type":"uint256"}],"payable":false,"type":"function"},{"constant":true,"inputs":[],"name":"owner","outputs":[{"name":"","type":"address"}],"payable":false,"type":"function"},{"constant":true,"inputs":[],"name":"symbol","outputs":[{"name":"","type":"string"}],"payable":false,"type":"function"},{"constant":false,"inputs":[{"name":"_to","type":"address"},{"name":"_value","type":"uint256"}],"name":"transfer","outputs":[{"name":"success","type":"bool"}],"payable":false,"type":"function"},{"constant":true,"inputs":[{"name":"_owner","type":"address"},{"name":"_spender","type":"address"}],"name":"allowance","outputs":[{"name":"remaining","type":"uint256"}],"payable":false,"type":"function"},{"inputs":[],"payable":false,"type":"constructor"},{"anonymous":false,"inputs":[{"indexed":true,"name":"from","type":"address"},{"indexed":true,"name":"to","type":"address"},{"indexed":false,"name":"value","type":"uint256"}],"name":"Transfer","type":"event"},{"anonymous":false,"inputs":[{"indexed":true,"name":"owner","type":"address"},{"indexed":true,"name":"spender","type":"address"},{"indexed":false,"name":"value","type":"uint256"}],"name":"Approval","type":"event"}]</w:t>
+              <w:t>[{"constant":true,"inputs":[],"name":"name","outputs":[{"name":"","type":"string"}],"payable":false,"type":"function"},{"constant":false,"inputs":[{"name":"_spender","type":"address"},{"name":"_value","type":"uint256"}],"name":"approve","outputs":[{"name":"success","type":"bool"}],"payable":false,"type":"function"},{"constant":true,"inputs":[],"name":"totalSupply","outputs":[{"name":"","type":"uint256"}],"payable":false,"type":"function"},{"constant":false,"inputs":[{"name":"_from","type":"address"},{"name":"_to","type":"address"},{"name":"_value","type":"uint256"}],"name":"transferFrom","outputs":[{"name":"success","type":"bool"}],"payable":false,"type":"function"},{"constant":true,"inputs":[],"name":"decimals","outputs":[{"name":"","type":"uint256"}],"payable":false,"type":"function"},{"constant":true,"inputs":[{"name":"_owner","type":"address"}],"name":"balanceOf","outputs":[{"name":"balance","type":"uint256"}],"payable":false,"type":"function"},{"constant":true,"inputs":[],"name":"owner","outputs":[{"name":"","type":"address"}],"payable":false,"type":"function"},{"constant":true,"inputs":[],"name":"symbol","outputs":[{"name":"","type":"string"}],"payable":false,"type":"function"},{"constant":false,"inputs":[{"name":"_to","type":"address"},{"name":"_value","type":"uint256"}],"name":"transfer","outputs":[{"name":"success","type":"bool"}],"payable":false,"type":"function"},{"constant":true,"inputs":[{"name":"_owner","type":"address"},{"name":"_spender","type":"address"}],"name":"allowance","outputs":[{"name":"remaining","type":"uint256"}],"payable":false,"type":"function"},{"constant":false,"inputs":[{"name":"_newOwner","type":"address"}],"name":"transferOwnership","outputs":[],"payable":false,"type":"function"},{"inputs":[],"payable":false,"type":"constructor"},{"anonymous":false,"inputs":[{"indexed":true,"name":"from","type":"address"},{"indexed":true,"name":"to","type":"address"},{"indexed":false,"name":"value","type":"uint256"}],"name":"Transfer","type":"event"},{"anonymous":false,"inputs":[{"indexed":true,"name":"owner","type":"address"},{"indexed":true,"name":"spender","type":"address"},{"indexed":false,"name":"value","type":"uint256"}],"name":"Approval","type":"event"}]</w:t>
             </w:r>
           </w:p>
         </w:tc>
@@ -1959,7 +1560,7 @@
           <wp:inline distT="0" distB="0" distL="0" distR="0">
             <wp:extent cx="4324350" cy="5200650"/>
             <wp:effectExtent l="0" t="0" r="0" b="0"/>
-            <wp:docPr id="16" name="Image11" descr=""/>
+            <wp:docPr id="13" name="Image11" descr=""/>
             <wp:cNvGraphicFramePr>
               <a:graphicFrameLocks xmlns:a="http://schemas.openxmlformats.org/drawingml/2006/main" noChangeAspect="1"/>
             </wp:cNvGraphicFramePr>
@@ -1967,13 +1568,13 @@
               <a:graphicData uri="http://schemas.openxmlformats.org/drawingml/2006/picture">
                 <pic:pic xmlns:pic="http://schemas.openxmlformats.org/drawingml/2006/picture">
                   <pic:nvPicPr>
-                    <pic:cNvPr id="16" name="Image11" descr=""/>
+                    <pic:cNvPr id="13" name="Image11" descr=""/>
                     <pic:cNvPicPr>
                       <a:picLocks noChangeAspect="1" noChangeArrowheads="1"/>
                     </pic:cNvPicPr>
                   </pic:nvPicPr>
                   <pic:blipFill>
-                    <a:blip r:embed="rId20"/>
+                    <a:blip r:embed="rId18"/>
                     <a:stretch>
                       <a:fillRect/>
                     </a:stretch>
@@ -2003,7 +1604,7 @@
         <w:rPr/>
         <w:t xml:space="preserve">Now you can access all the public functions that this smart contract has. For more information about ERC20 complaint Tokens goto to </w:t>
       </w:r>
-      <w:hyperlink r:id="rId21">
+      <w:hyperlink r:id="rId19">
         <w:r>
           <w:rPr>
             <w:rStyle w:val="InternetLink"/>
@@ -2021,9 +1622,9 @@
         <w:rPr/>
         <w:drawing>
           <wp:inline distT="0" distB="0" distL="0" distR="0">
-            <wp:extent cx="1676400" cy="1511300"/>
+            <wp:extent cx="2324100" cy="1701800"/>
             <wp:effectExtent l="0" t="0" r="0" b="0"/>
-            <wp:docPr id="17" name="Image12" descr=""/>
+            <wp:docPr id="14" name="Image15" descr=""/>
             <wp:cNvGraphicFramePr>
               <a:graphicFrameLocks xmlns:a="http://schemas.openxmlformats.org/drawingml/2006/main" noChangeAspect="1"/>
             </wp:cNvGraphicFramePr>
@@ -2031,53 +1632,13 @@
               <a:graphicData uri="http://schemas.openxmlformats.org/drawingml/2006/picture">
                 <pic:pic xmlns:pic="http://schemas.openxmlformats.org/drawingml/2006/picture">
                   <pic:nvPicPr>
-                    <pic:cNvPr id="17" name="Image12" descr=""/>
+                    <pic:cNvPr id="14" name="Image15" descr=""/>
                     <pic:cNvPicPr>
                       <a:picLocks noChangeAspect="1" noChangeArrowheads="1"/>
                     </pic:cNvPicPr>
                   </pic:nvPicPr>
                   <pic:blipFill>
-                    <a:blip r:embed="rId22"/>
-                    <a:stretch>
-                      <a:fillRect/>
-                    </a:stretch>
-                  </pic:blipFill>
-                  <pic:spPr bwMode="auto">
-                    <a:xfrm>
-                      <a:off x="0" y="0"/>
-                      <a:ext cx="1676400" cy="1511300"/>
-                    </a:xfrm>
-                    <a:prstGeom prst="rect">
-                      <a:avLst/>
-                    </a:prstGeom>
-                  </pic:spPr>
-                </pic:pic>
-              </a:graphicData>
-            </a:graphic>
-          </wp:inline>
-        </w:drawing>
-      </w:r>
-      <w:r>
-        <w:rPr/>
-        <w:drawing>
-          <wp:inline distT="0" distB="0" distL="0" distR="0">
-            <wp:extent cx="2324100" cy="1701800"/>
-            <wp:effectExtent l="0" t="0" r="0" b="0"/>
-            <wp:docPr id="18" name="Image15" descr=""/>
-            <wp:cNvGraphicFramePr>
-              <a:graphicFrameLocks xmlns:a="http://schemas.openxmlformats.org/drawingml/2006/main" noChangeAspect="1"/>
-            </wp:cNvGraphicFramePr>
-            <a:graphic xmlns:a="http://schemas.openxmlformats.org/drawingml/2006/main">
-              <a:graphicData uri="http://schemas.openxmlformats.org/drawingml/2006/picture">
-                <pic:pic xmlns:pic="http://schemas.openxmlformats.org/drawingml/2006/picture">
-                  <pic:nvPicPr>
-                    <pic:cNvPr id="18" name="Image15" descr=""/>
-                    <pic:cNvPicPr>
-                      <a:picLocks noChangeAspect="1" noChangeArrowheads="1"/>
-                    </pic:cNvPicPr>
-                  </pic:nvPicPr>
-                  <pic:blipFill>
-                    <a:blip r:embed="rId23"/>
+                    <a:blip r:embed="rId20"/>
                     <a:stretch>
                       <a:fillRect/>
                     </a:stretch>
@@ -2107,7 +1668,7 @@
           <wp:inline distT="0" distB="0" distL="0" distR="0">
             <wp:extent cx="2876550" cy="1447800"/>
             <wp:effectExtent l="0" t="0" r="0" b="0"/>
-            <wp:docPr id="19" name="Image13" descr=""/>
+            <wp:docPr id="15" name="Image13" descr=""/>
             <wp:cNvGraphicFramePr>
               <a:graphicFrameLocks xmlns:a="http://schemas.openxmlformats.org/drawingml/2006/main" noChangeAspect="1"/>
             </wp:cNvGraphicFramePr>
@@ -2115,13 +1676,13 @@
               <a:graphicData uri="http://schemas.openxmlformats.org/drawingml/2006/picture">
                 <pic:pic xmlns:pic="http://schemas.openxmlformats.org/drawingml/2006/picture">
                   <pic:nvPicPr>
-                    <pic:cNvPr id="19" name="Image13" descr=""/>
+                    <pic:cNvPr id="15" name="Image13" descr=""/>
                     <pic:cNvPicPr>
                       <a:picLocks noChangeAspect="1" noChangeArrowheads="1"/>
                     </pic:cNvPicPr>
                   </pic:nvPicPr>
                   <pic:blipFill>
-                    <a:blip r:embed="rId24"/>
+                    <a:blip r:embed="rId21"/>
                     <a:stretch>
                       <a:fillRect/>
                     </a:stretch>
@@ -2161,9 +1722,9 @@
         <w:rPr/>
         <w:drawing>
           <wp:inline distT="0" distB="0" distL="0" distR="0">
-            <wp:extent cx="2324100" cy="1701800"/>
+            <wp:extent cx="3752850" cy="3371850"/>
             <wp:effectExtent l="0" t="0" r="0" b="0"/>
-            <wp:docPr id="20" name="Image16" descr=""/>
+            <wp:docPr id="16" name="Image17" descr=""/>
             <wp:cNvGraphicFramePr>
               <a:graphicFrameLocks xmlns:a="http://schemas.openxmlformats.org/drawingml/2006/main" noChangeAspect="1"/>
             </wp:cNvGraphicFramePr>
@@ -2171,69 +1732,13 @@
               <a:graphicData uri="http://schemas.openxmlformats.org/drawingml/2006/picture">
                 <pic:pic xmlns:pic="http://schemas.openxmlformats.org/drawingml/2006/picture">
                   <pic:nvPicPr>
-                    <pic:cNvPr id="20" name="Image16" descr=""/>
+                    <pic:cNvPr id="16" name="Image17" descr=""/>
                     <pic:cNvPicPr>
                       <a:picLocks noChangeAspect="1" noChangeArrowheads="1"/>
                     </pic:cNvPicPr>
                   </pic:nvPicPr>
                   <pic:blipFill>
-                    <a:blip r:embed="rId25"/>
-                    <a:stretch>
-                      <a:fillRect/>
-                    </a:stretch>
-                  </pic:blipFill>
-                  <pic:spPr bwMode="auto">
-                    <a:xfrm>
-                      <a:off x="0" y="0"/>
-                      <a:ext cx="2324100" cy="1701800"/>
-                    </a:xfrm>
-                    <a:prstGeom prst="rect">
-                      <a:avLst/>
-                    </a:prstGeom>
-                  </pic:spPr>
-                </pic:pic>
-              </a:graphicData>
-            </a:graphic>
-          </wp:inline>
-        </w:drawing>
-      </w:r>
-    </w:p>
-    <w:p>
-      <w:pPr>
-        <w:pStyle w:val="TextBody"/>
-        <w:rPr/>
-      </w:pPr>
-      <w:r>
-        <w:rPr/>
-        <w:t>The cost of this token is 0.033,333,333,333,333,333 Ether per one token. OR 1 Ether is 30 tokens.</w:t>
-      </w:r>
-    </w:p>
-    <w:p>
-      <w:pPr>
-        <w:pStyle w:val="TextBody"/>
-        <w:rPr/>
-      </w:pPr>
-      <w:r>
-        <w:rPr/>
-        <w:drawing>
-          <wp:inline distT="0" distB="0" distL="0" distR="0">
-            <wp:extent cx="3752850" cy="3371850"/>
-            <wp:effectExtent l="0" t="0" r="0" b="0"/>
-            <wp:docPr id="21" name="Image17" descr=""/>
-            <wp:cNvGraphicFramePr>
-              <a:graphicFrameLocks xmlns:a="http://schemas.openxmlformats.org/drawingml/2006/main" noChangeAspect="1"/>
-            </wp:cNvGraphicFramePr>
-            <a:graphic xmlns:a="http://schemas.openxmlformats.org/drawingml/2006/main">
-              <a:graphicData uri="http://schemas.openxmlformats.org/drawingml/2006/picture">
-                <pic:pic xmlns:pic="http://schemas.openxmlformats.org/drawingml/2006/picture">
-                  <pic:nvPicPr>
-                    <pic:cNvPr id="21" name="Image17" descr=""/>
-                    <pic:cNvPicPr>
-                      <a:picLocks noChangeAspect="1" noChangeArrowheads="1"/>
-                    </pic:cNvPicPr>
-                  </pic:nvPicPr>
-                  <pic:blipFill>
-                    <a:blip r:embed="rId26"/>
+                    <a:blip r:embed="rId22"/>
                     <a:stretch>
                       <a:fillRect/>
                     </a:stretch>
@@ -2275,7 +1780,7 @@
           <wp:inline distT="0" distB="0" distL="0" distR="0">
             <wp:extent cx="3435350" cy="3028950"/>
             <wp:effectExtent l="0" t="0" r="0" b="0"/>
-            <wp:docPr id="22" name="Image18" descr=""/>
+            <wp:docPr id="17" name="Image18" descr=""/>
             <wp:cNvGraphicFramePr>
               <a:graphicFrameLocks xmlns:a="http://schemas.openxmlformats.org/drawingml/2006/main" noChangeAspect="1"/>
             </wp:cNvGraphicFramePr>
@@ -2283,13 +1788,13 @@
               <a:graphicData uri="http://schemas.openxmlformats.org/drawingml/2006/picture">
                 <pic:pic xmlns:pic="http://schemas.openxmlformats.org/drawingml/2006/picture">
                   <pic:nvPicPr>
-                    <pic:cNvPr id="22" name="Image18" descr=""/>
+                    <pic:cNvPr id="17" name="Image18" descr=""/>
                     <pic:cNvPicPr>
                       <a:picLocks noChangeAspect="1" noChangeArrowheads="1"/>
                     </pic:cNvPicPr>
                   </pic:nvPicPr>
                   <pic:blipFill>
-                    <a:blip r:embed="rId27"/>
+                    <a:blip r:embed="rId23"/>
                     <a:stretch>
                       <a:fillRect/>
                     </a:stretch>
@@ -2325,7 +1830,7 @@
         <w:pStyle w:val="Heading2"/>
         <w:numPr>
           <w:ilvl w:val="1"/>
-          <w:numId w:val="2"/>
+          <w:numId w:val="3"/>
         </w:numPr>
         <w:rPr/>
       </w:pPr>
@@ -2547,11 +2052,106 @@
       </w:pPr>
     </w:lvl>
   </w:abstractNum>
+  <w:abstractNum w:abstractNumId="3">
+    <w:lvl w:ilvl="0">
+      <w:start w:val="1"/>
+      <w:numFmt w:val="none"/>
+      <w:suff w:val="nothing"/>
+      <w:lvlText w:val=""/>
+      <w:lvlJc w:val="left"/>
+      <w:pPr>
+        <w:ind w:left="0" w:hanging="0"/>
+      </w:pPr>
+    </w:lvl>
+    <w:lvl w:ilvl="1">
+      <w:start w:val="1"/>
+      <w:numFmt w:val="none"/>
+      <w:suff w:val="nothing"/>
+      <w:lvlText w:val=""/>
+      <w:lvlJc w:val="left"/>
+      <w:pPr>
+        <w:ind w:left="0" w:hanging="0"/>
+      </w:pPr>
+    </w:lvl>
+    <w:lvl w:ilvl="2">
+      <w:start w:val="1"/>
+      <w:numFmt w:val="none"/>
+      <w:suff w:val="nothing"/>
+      <w:lvlText w:val=""/>
+      <w:lvlJc w:val="left"/>
+      <w:pPr>
+        <w:ind w:left="0" w:hanging="0"/>
+      </w:pPr>
+    </w:lvl>
+    <w:lvl w:ilvl="3">
+      <w:start w:val="1"/>
+      <w:numFmt w:val="none"/>
+      <w:suff w:val="nothing"/>
+      <w:lvlText w:val=""/>
+      <w:lvlJc w:val="left"/>
+      <w:pPr>
+        <w:ind w:left="0" w:hanging="0"/>
+      </w:pPr>
+    </w:lvl>
+    <w:lvl w:ilvl="4">
+      <w:start w:val="1"/>
+      <w:numFmt w:val="none"/>
+      <w:suff w:val="nothing"/>
+      <w:lvlText w:val=""/>
+      <w:lvlJc w:val="left"/>
+      <w:pPr>
+        <w:ind w:left="0" w:hanging="0"/>
+      </w:pPr>
+    </w:lvl>
+    <w:lvl w:ilvl="5">
+      <w:start w:val="1"/>
+      <w:numFmt w:val="none"/>
+      <w:suff w:val="nothing"/>
+      <w:lvlText w:val=""/>
+      <w:lvlJc w:val="left"/>
+      <w:pPr>
+        <w:ind w:left="0" w:hanging="0"/>
+      </w:pPr>
+    </w:lvl>
+    <w:lvl w:ilvl="6">
+      <w:start w:val="1"/>
+      <w:numFmt w:val="none"/>
+      <w:suff w:val="nothing"/>
+      <w:lvlText w:val=""/>
+      <w:lvlJc w:val="left"/>
+      <w:pPr>
+        <w:ind w:left="0" w:hanging="0"/>
+      </w:pPr>
+    </w:lvl>
+    <w:lvl w:ilvl="7">
+      <w:start w:val="1"/>
+      <w:numFmt w:val="none"/>
+      <w:suff w:val="nothing"/>
+      <w:lvlText w:val=""/>
+      <w:lvlJc w:val="left"/>
+      <w:pPr>
+        <w:ind w:left="0" w:hanging="0"/>
+      </w:pPr>
+    </w:lvl>
+    <w:lvl w:ilvl="8">
+      <w:start w:val="1"/>
+      <w:numFmt w:val="none"/>
+      <w:suff w:val="nothing"/>
+      <w:lvlText w:val=""/>
+      <w:lvlJc w:val="left"/>
+      <w:pPr>
+        <w:ind w:left="0" w:hanging="0"/>
+      </w:pPr>
+    </w:lvl>
+  </w:abstractNum>
   <w:num w:numId="1">
     <w:abstractNumId w:val="1"/>
   </w:num>
   <w:num w:numId="2">
     <w:abstractNumId w:val="2"/>
+  </w:num>
+  <w:num w:numId="3">
+    <w:abstractNumId w:val="3"/>
   </w:num>
 </w:numbering>
 </file>

</xml_diff>